<commit_message>
test raw out.dat compressions using existing models
</commit_message>
<xml_diff>
--- a/A2 – Ami Zou.docx
+++ b/A2 – Ami Zou.docx
@@ -11,83 +11,121 @@
           <w:szCs w:val="28"/>
         </w:rPr>
       </w:pPr>
+      <w:r>
+        <w:rPr>
+          <w:b/>
+          <w:sz w:val="28"/>
+          <w:szCs w:val="28"/>
+        </w:rPr>
+        <w:t>A2 – Ami Zou</w:t>
+      </w:r>
+    </w:p>
+    <w:p>
+      <w:pPr>
+        <w:widowControl w:val="0"/>
+        <w:autoSpaceDE w:val="0"/>
+        <w:autoSpaceDN w:val="0"/>
+        <w:adjustRightInd w:val="0"/>
+        <w:rPr>
+          <w:rFonts w:ascii="Times New Roman" w:hAnsi="Times New Roman" w:cs="Times New Roman"/>
+        </w:rPr>
+      </w:pPr>
+      <w:r>
+        <w:rPr>
+          <w:rFonts w:ascii="Times New Roman" w:hAnsi="Times New Roman" w:cs="Times New Roman"/>
+        </w:rPr>
+        <w:t>Once you've finished implementing and testing your scheme, upload your code to a GitHub</w:t>
+      </w:r>
+    </w:p>
+    <w:p>
+      <w:pPr>
+        <w:widowControl w:val="0"/>
+        <w:autoSpaceDE w:val="0"/>
+        <w:autoSpaceDN w:val="0"/>
+        <w:adjustRightInd w:val="0"/>
+        <w:rPr>
+          <w:rFonts w:ascii="Times New Roman" w:hAnsi="Times New Roman" w:cs="Times New Roman"/>
+        </w:rPr>
+      </w:pPr>
+      <w:r>
+        <w:rPr>
+          <w:rFonts w:ascii="Times New Roman" w:hAnsi="Times New Roman" w:cs="Times New Roman"/>
+        </w:rPr>
+        <w:t>repository. Submit a link to your repo along with a 1-page write-up answering the following questions</w:t>
+      </w:r>
+      <w:r>
+        <w:rPr>
+          <w:rFonts w:ascii="Times New Roman" w:hAnsi="Times New Roman" w:cs="Times New Roman"/>
+        </w:rPr>
+        <w:t xml:space="preserve"> </w:t>
+      </w:r>
+      <w:r>
+        <w:rPr>
+          <w:rFonts w:ascii="Times New Roman" w:hAnsi="Times New Roman" w:cs="Times New Roman"/>
+        </w:rPr>
+        <w:t>about your scheme.</w:t>
+      </w:r>
+    </w:p>
+    <w:p>
+      <w:pPr>
+        <w:widowControl w:val="0"/>
+        <w:autoSpaceDE w:val="0"/>
+        <w:autoSpaceDN w:val="0"/>
+        <w:adjustRightInd w:val="0"/>
+        <w:rPr>
+          <w:rFonts w:ascii="Times New Roman" w:hAnsi="Times New Roman" w:cs="Times New Roman"/>
+        </w:rPr>
+      </w:pPr>
+    </w:p>
+    <w:p>
+      <w:pPr>
+        <w:widowControl w:val="0"/>
+        <w:autoSpaceDE w:val="0"/>
+        <w:autoSpaceDN w:val="0"/>
+        <w:adjustRightInd w:val="0"/>
+        <w:rPr>
+          <w:rFonts w:cs="Times New Roman"/>
+        </w:rPr>
+      </w:pPr>
+      <w:r>
+        <w:rPr>
+          <w:rFonts w:cs="Times New Roman"/>
+        </w:rPr>
+        <w:t xml:space="preserve">Github repo link: </w:t>
+      </w:r>
+      <w:hyperlink r:id="rId5" w:history="1">
+        <w:r>
+          <w:rPr>
+            <w:rStyle w:val="Hyperlink"/>
+            <w:rFonts w:cs="Times New Roman"/>
+          </w:rPr>
+          <w:t>https://github.com/ami-zou/COMP590-A2</w:t>
+        </w:r>
+      </w:hyperlink>
+    </w:p>
+    <w:p>
+      <w:pPr>
+        <w:widowControl w:val="0"/>
+        <w:autoSpaceDE w:val="0"/>
+        <w:autoSpaceDN w:val="0"/>
+        <w:adjustRightInd w:val="0"/>
+        <w:rPr>
+          <w:rFonts w:ascii="Times New Roman" w:hAnsi="Times New Roman" w:cs="Times New Roman"/>
+        </w:rPr>
+      </w:pPr>
       <w:bookmarkStart w:id="0" w:name="_GoBack"/>
       <w:bookmarkEnd w:id="0"/>
-      <w:r>
-        <w:rPr>
-          <w:b/>
-          <w:sz w:val="28"/>
-          <w:szCs w:val="28"/>
-        </w:rPr>
-        <w:t>A2 – Ami Zou</w:t>
-      </w:r>
-    </w:p>
-    <w:p>
-      <w:pPr>
-        <w:widowControl w:val="0"/>
-        <w:autoSpaceDE w:val="0"/>
-        <w:autoSpaceDN w:val="0"/>
-        <w:adjustRightInd w:val="0"/>
-        <w:rPr>
-          <w:rFonts w:ascii="Times New Roman" w:hAnsi="Times New Roman" w:cs="Times New Roman"/>
-        </w:rPr>
-      </w:pPr>
-      <w:r>
-        <w:rPr>
-          <w:rFonts w:ascii="Times New Roman" w:hAnsi="Times New Roman" w:cs="Times New Roman"/>
-        </w:rPr>
-        <w:t>Once you've finished implementing and testing your scheme, upload your code to a GitHub</w:t>
-      </w:r>
-    </w:p>
-    <w:p>
-      <w:pPr>
-        <w:widowControl w:val="0"/>
-        <w:autoSpaceDE w:val="0"/>
-        <w:autoSpaceDN w:val="0"/>
-        <w:adjustRightInd w:val="0"/>
-        <w:rPr>
-          <w:rFonts w:ascii="Times New Roman" w:hAnsi="Times New Roman" w:cs="Times New Roman"/>
-        </w:rPr>
-      </w:pPr>
-      <w:r>
-        <w:rPr>
-          <w:rFonts w:ascii="Times New Roman" w:hAnsi="Times New Roman" w:cs="Times New Roman"/>
-        </w:rPr>
-        <w:t>repository. Submit a link to your repo along with a 1-page write-up answering the following questions</w:t>
-      </w:r>
-    </w:p>
-    <w:p>
-      <w:pPr>
-        <w:widowControl w:val="0"/>
-        <w:autoSpaceDE w:val="0"/>
-        <w:autoSpaceDN w:val="0"/>
-        <w:adjustRightInd w:val="0"/>
-        <w:rPr>
-          <w:rFonts w:ascii="Times New Roman" w:hAnsi="Times New Roman" w:cs="Times New Roman"/>
-        </w:rPr>
-      </w:pPr>
-      <w:r>
-        <w:rPr>
-          <w:rFonts w:ascii="Times New Roman" w:hAnsi="Times New Roman" w:cs="Times New Roman"/>
-        </w:rPr>
-        <w:t>about your scheme.</w:t>
-      </w:r>
-    </w:p>
-    <w:p>
-      <w:pPr>
-        <w:widowControl w:val="0"/>
-        <w:autoSpaceDE w:val="0"/>
-        <w:autoSpaceDN w:val="0"/>
-        <w:adjustRightInd w:val="0"/>
-        <w:rPr>
-          <w:rFonts w:ascii="Times New Roman" w:hAnsi="Times New Roman" w:cs="Times New Roman"/>
-        </w:rPr>
-      </w:pPr>
-    </w:p>
-    <w:p>
-      <w:r>
-        <w:rPr>
-          <w:rFonts w:ascii="Times New Roman" w:hAnsi="Times New Roman" w:cs="Times New Roman"/>
+    </w:p>
+    <w:p>
+      <w:pPr>
+        <w:rPr>
+          <w:b/>
+        </w:rPr>
+      </w:pPr>
+      <w:r>
+        <w:rPr>
+          <w:rFonts w:ascii="Times New Roman" w:hAnsi="Times New Roman" w:cs="Times New Roman"/>
+          <w:b/>
         </w:rPr>
         <w:t>1. What scheme or schemes did you try? If you came up your own idea, describe it here.</w:t>
       </w:r>
@@ -106,28 +144,27 @@
         <w:adjustRightInd w:val="0"/>
         <w:rPr>
           <w:rFonts w:ascii="Times New Roman" w:hAnsi="Times New Roman" w:cs="Times New Roman"/>
-        </w:rPr>
-      </w:pPr>
-      <w:r>
-        <w:rPr>
-          <w:rFonts w:ascii="Times New Roman" w:hAnsi="Times New Roman" w:cs="Times New Roman"/>
+          <w:b/>
+        </w:rPr>
+      </w:pPr>
+      <w:r>
+        <w:rPr>
+          <w:rFonts w:ascii="Times New Roman" w:hAnsi="Times New Roman" w:cs="Times New Roman"/>
+          <w:b/>
         </w:rPr>
         <w:t>2. Why do you think your scheme would do a good job predicting pixel values? How does your</w:t>
       </w:r>
-    </w:p>
-    <w:p>
-      <w:pPr>
-        <w:widowControl w:val="0"/>
-        <w:autoSpaceDE w:val="0"/>
-        <w:autoSpaceDN w:val="0"/>
-        <w:adjustRightInd w:val="0"/>
-        <w:rPr>
-          <w:rFonts w:ascii="Times New Roman" w:hAnsi="Times New Roman" w:cs="Times New Roman"/>
-        </w:rPr>
-      </w:pPr>
-      <w:r>
-        <w:rPr>
-          <w:rFonts w:ascii="Times New Roman" w:hAnsi="Times New Roman" w:cs="Times New Roman"/>
+      <w:r>
+        <w:rPr>
+          <w:rFonts w:ascii="Times New Roman" w:hAnsi="Times New Roman" w:cs="Times New Roman"/>
+          <w:b/>
+        </w:rPr>
+        <w:t xml:space="preserve"> </w:t>
+      </w:r>
+      <w:r>
+        <w:rPr>
+          <w:rFonts w:ascii="Times New Roman" w:hAnsi="Times New Roman" w:cs="Times New Roman"/>
+          <w:b/>
         </w:rPr>
         <w:t>scheme exploit temporal and/or spatial coherence?</w:t>
       </w:r>
@@ -168,79 +205,329 @@
         <w:adjustRightInd w:val="0"/>
         <w:rPr>
           <w:rFonts w:ascii="Times New Roman" w:hAnsi="Times New Roman" w:cs="Times New Roman"/>
-        </w:rPr>
-      </w:pPr>
-      <w:r>
-        <w:rPr>
-          <w:rFonts w:ascii="Times New Roman" w:hAnsi="Times New Roman" w:cs="Times New Roman"/>
+          <w:b/>
+        </w:rPr>
+      </w:pPr>
+      <w:r>
+        <w:rPr>
+          <w:rFonts w:ascii="Times New Roman" w:hAnsi="Times New Roman" w:cs="Times New Roman"/>
+          <w:b/>
         </w:rPr>
         <w:t>3. When applying the English text-based models (static, adaptive, and context-adaptive) to the</w:t>
       </w:r>
-    </w:p>
-    <w:p>
-      <w:pPr>
-        <w:widowControl w:val="0"/>
-        <w:autoSpaceDE w:val="0"/>
-        <w:autoSpaceDN w:val="0"/>
-        <w:adjustRightInd w:val="0"/>
-        <w:rPr>
-          <w:rFonts w:ascii="Times New Roman" w:hAnsi="Times New Roman" w:cs="Times New Roman"/>
-        </w:rPr>
-      </w:pPr>
-      <w:r>
-        <w:rPr>
-          <w:rFonts w:ascii="Times New Roman" w:hAnsi="Times New Roman" w:cs="Times New Roman"/>
-        </w:rPr>
-        <w:t>video data, which scheme performed best? Does the scheme you developed compress better or</w:t>
-      </w:r>
-    </w:p>
-    <w:p>
-      <w:pPr>
-        <w:widowControl w:val="0"/>
-        <w:autoSpaceDE w:val="0"/>
-        <w:autoSpaceDN w:val="0"/>
-        <w:adjustRightInd w:val="0"/>
-        <w:rPr>
-          <w:rFonts w:ascii="Times New Roman" w:hAnsi="Times New Roman" w:cs="Times New Roman"/>
-        </w:rPr>
-      </w:pPr>
-      <w:r>
-        <w:rPr>
-          <w:rFonts w:ascii="Times New Roman" w:hAnsi="Times New Roman" w:cs="Times New Roman"/>
-        </w:rPr>
-        <w:t>worse than the English text-based models when applied to video data? If you weren't able to</w:t>
-      </w:r>
-    </w:p>
-    <w:p>
-      <w:pPr>
-        <w:widowControl w:val="0"/>
-        <w:autoSpaceDE w:val="0"/>
-        <w:autoSpaceDN w:val="0"/>
-        <w:adjustRightInd w:val="0"/>
-        <w:rPr>
-          <w:rFonts w:ascii="Times New Roman" w:hAnsi="Times New Roman" w:cs="Times New Roman"/>
-        </w:rPr>
-      </w:pPr>
-      <w:r>
-        <w:rPr>
-          <w:rFonts w:ascii="Times New Roman" w:hAnsi="Times New Roman" w:cs="Times New Roman"/>
+      <w:r>
+        <w:rPr>
+          <w:rFonts w:ascii="Times New Roman" w:hAnsi="Times New Roman" w:cs="Times New Roman"/>
+          <w:b/>
+        </w:rPr>
+        <w:t xml:space="preserve"> </w:t>
+      </w:r>
+      <w:r>
+        <w:rPr>
+          <w:rFonts w:ascii="Times New Roman" w:hAnsi="Times New Roman" w:cs="Times New Roman"/>
+          <w:b/>
+        </w:rPr>
+        <w:t xml:space="preserve">video data, which scheme performed best? </w:t>
+      </w:r>
+    </w:p>
+    <w:p>
+      <w:pPr>
+        <w:widowControl w:val="0"/>
+        <w:autoSpaceDE w:val="0"/>
+        <w:autoSpaceDN w:val="0"/>
+        <w:adjustRightInd w:val="0"/>
+        <w:rPr>
+          <w:rFonts w:ascii="Times New Roman" w:hAnsi="Times New Roman" w:cs="Times New Roman"/>
+        </w:rPr>
+      </w:pPr>
+      <w:r>
+        <w:rPr>
+          <w:rFonts w:ascii="Times New Roman" w:hAnsi="Times New Roman" w:cs="Times New Roman"/>
+          <w:noProof/>
+        </w:rPr>
+        <w:drawing>
+          <wp:inline distT="0" distB="0" distL="0" distR="0" wp14:anchorId="37CB280E" wp14:editId="3073ACE4">
+            <wp:extent cx="5943600" cy="3284855"/>
+            <wp:effectExtent l="0" t="0" r="0" b="0"/>
+            <wp:docPr id="1" name="Picture 1"/>
+            <wp:cNvGraphicFramePr>
+              <a:graphicFrameLocks xmlns:a="http://schemas.openxmlformats.org/drawingml/2006/main" noChangeAspect="1"/>
+            </wp:cNvGraphicFramePr>
+            <a:graphic xmlns:a="http://schemas.openxmlformats.org/drawingml/2006/main">
+              <a:graphicData uri="http://schemas.openxmlformats.org/drawingml/2006/picture">
+                <pic:pic xmlns:pic="http://schemas.openxmlformats.org/drawingml/2006/picture">
+                  <pic:nvPicPr>
+                    <pic:cNvPr id="1" name="Screen Shot 2019-02-19 at 10.38.11 PM.png"/>
+                    <pic:cNvPicPr/>
+                  </pic:nvPicPr>
+                  <pic:blipFill>
+                    <a:blip r:embed="rId6">
+                      <a:extLst>
+                        <a:ext uri="{28A0092B-C50C-407E-A947-70E740481C1C}">
+                          <a14:useLocalDpi xmlns:a14="http://schemas.microsoft.com/office/drawing/2010/main" val="0"/>
+                        </a:ext>
+                      </a:extLst>
+                    </a:blip>
+                    <a:stretch>
+                      <a:fillRect/>
+                    </a:stretch>
+                  </pic:blipFill>
+                  <pic:spPr>
+                    <a:xfrm>
+                      <a:off x="0" y="0"/>
+                      <a:ext cx="5943600" cy="3284855"/>
+                    </a:xfrm>
+                    <a:prstGeom prst="rect">
+                      <a:avLst/>
+                    </a:prstGeom>
+                  </pic:spPr>
+                </pic:pic>
+              </a:graphicData>
+            </a:graphic>
+          </wp:inline>
+        </w:drawing>
+      </w:r>
+    </w:p>
+    <w:p>
+      <w:pPr>
+        <w:widowControl w:val="0"/>
+        <w:autoSpaceDE w:val="0"/>
+        <w:autoSpaceDN w:val="0"/>
+        <w:adjustRightInd w:val="0"/>
+        <w:rPr>
+          <w:rFonts w:cs="Times New Roman"/>
+        </w:rPr>
+      </w:pPr>
+      <w:r>
+        <w:rPr>
+          <w:rFonts w:cs="Times New Roman"/>
+        </w:rPr>
+        <w:t xml:space="preserve">Here is a screenshot of all the compressed and uncompressed </w:t>
+      </w:r>
+      <w:r>
+        <w:rPr>
+          <w:rFonts w:cs="Times New Roman"/>
+        </w:rPr>
+        <w:t>video data</w:t>
+      </w:r>
+      <w:r>
+        <w:rPr>
+          <w:rFonts w:cs="Times New Roman"/>
+        </w:rPr>
+        <w:t xml:space="preserve"> </w:t>
+      </w:r>
+      <w:r>
+        <w:rPr>
+          <w:rFonts w:cs="Times New Roman"/>
+        </w:rPr>
+        <w:t xml:space="preserve">of “out.dat” </w:t>
+      </w:r>
+      <w:r>
+        <w:rPr>
+          <w:rFonts w:cs="Times New Roman"/>
+        </w:rPr>
+        <w:t>using the three models:</w:t>
+      </w:r>
+    </w:p>
+    <w:p>
+      <w:pPr>
+        <w:pStyle w:val="ListParagraph"/>
+        <w:widowControl w:val="0"/>
+        <w:numPr>
+          <w:ilvl w:val="0"/>
+          <w:numId w:val="1"/>
+        </w:numPr>
+        <w:autoSpaceDE w:val="0"/>
+        <w:autoSpaceDN w:val="0"/>
+        <w:adjustRightInd w:val="0"/>
+        <w:rPr>
+          <w:rFonts w:cs="Times New Roman"/>
+        </w:rPr>
+      </w:pPr>
+      <w:r>
+        <w:rPr>
+          <w:rFonts w:cs="Times New Roman"/>
+        </w:rPr>
+        <w:t xml:space="preserve">Static: 1,064,024 bytes </w:t>
+      </w:r>
+    </w:p>
+    <w:p>
+      <w:pPr>
+        <w:pStyle w:val="ListParagraph"/>
+        <w:widowControl w:val="0"/>
+        <w:numPr>
+          <w:ilvl w:val="0"/>
+          <w:numId w:val="1"/>
+        </w:numPr>
+        <w:autoSpaceDE w:val="0"/>
+        <w:autoSpaceDN w:val="0"/>
+        <w:adjustRightInd w:val="0"/>
+        <w:rPr>
+          <w:rFonts w:cs="Times New Roman"/>
+        </w:rPr>
+      </w:pPr>
+      <w:r>
+        <w:rPr>
+          <w:rFonts w:cs="Times New Roman"/>
+        </w:rPr>
+        <w:t>Adaptive: 1,063,224 bytes</w:t>
+      </w:r>
+    </w:p>
+    <w:p>
+      <w:pPr>
+        <w:pStyle w:val="ListParagraph"/>
+        <w:widowControl w:val="0"/>
+        <w:numPr>
+          <w:ilvl w:val="0"/>
+          <w:numId w:val="1"/>
+        </w:numPr>
+        <w:autoSpaceDE w:val="0"/>
+        <w:autoSpaceDN w:val="0"/>
+        <w:adjustRightInd w:val="0"/>
+        <w:rPr>
+          <w:rFonts w:cs="Times New Roman"/>
+        </w:rPr>
+      </w:pPr>
+      <w:r>
+        <w:rPr>
+          <w:rFonts w:cs="Times New Roman"/>
+        </w:rPr>
+        <w:t>Context-adaptive: 909, 144 bytes</w:t>
+      </w:r>
+    </w:p>
+    <w:p>
+      <w:pPr>
+        <w:widowControl w:val="0"/>
+        <w:autoSpaceDE w:val="0"/>
+        <w:autoSpaceDN w:val="0"/>
+        <w:adjustRightInd w:val="0"/>
+        <w:rPr>
+          <w:rFonts w:cs="Times New Roman"/>
+        </w:rPr>
+      </w:pPr>
+      <w:r>
+        <w:rPr>
+          <w:rFonts w:cs="Times New Roman"/>
+        </w:rPr>
+        <w:t>As we can see, context-adaptive arithmetic encoding provides a much better compression.</w:t>
+      </w:r>
+    </w:p>
+    <w:p>
+      <w:pPr>
+        <w:widowControl w:val="0"/>
+        <w:autoSpaceDE w:val="0"/>
+        <w:autoSpaceDN w:val="0"/>
+        <w:adjustRightInd w:val="0"/>
+        <w:rPr>
+          <w:rFonts w:ascii="Times New Roman" w:hAnsi="Times New Roman" w:cs="Times New Roman"/>
+        </w:rPr>
+      </w:pPr>
+    </w:p>
+    <w:p>
+      <w:pPr>
+        <w:widowControl w:val="0"/>
+        <w:autoSpaceDE w:val="0"/>
+        <w:autoSpaceDN w:val="0"/>
+        <w:adjustRightInd w:val="0"/>
+        <w:rPr>
+          <w:rFonts w:ascii="Times New Roman" w:hAnsi="Times New Roman" w:cs="Times New Roman"/>
+          <w:b/>
+        </w:rPr>
+      </w:pPr>
+      <w:r>
+        <w:rPr>
+          <w:rFonts w:ascii="Times New Roman" w:hAnsi="Times New Roman" w:cs="Times New Roman"/>
+          <w:b/>
+        </w:rPr>
+        <w:t>Does the scheme you developed compress better or</w:t>
+      </w:r>
+      <w:r>
+        <w:rPr>
+          <w:rFonts w:ascii="Times New Roman" w:hAnsi="Times New Roman" w:cs="Times New Roman"/>
+          <w:b/>
+        </w:rPr>
+        <w:t xml:space="preserve"> </w:t>
+      </w:r>
+      <w:r>
+        <w:rPr>
+          <w:rFonts w:ascii="Times New Roman" w:hAnsi="Times New Roman" w:cs="Times New Roman"/>
+          <w:b/>
+        </w:rPr>
+        <w:t xml:space="preserve">worse than the English text-based models when applied to video data? </w:t>
+      </w:r>
+    </w:p>
+    <w:p>
+      <w:pPr>
+        <w:widowControl w:val="0"/>
+        <w:autoSpaceDE w:val="0"/>
+        <w:autoSpaceDN w:val="0"/>
+        <w:adjustRightInd w:val="0"/>
+        <w:rPr>
+          <w:rFonts w:cs="Times New Roman"/>
+        </w:rPr>
+      </w:pPr>
+      <w:r>
+        <w:rPr>
+          <w:rFonts w:cs="Times New Roman"/>
+        </w:rPr>
+        <w:t xml:space="preserve">… </w:t>
+      </w:r>
+    </w:p>
+    <w:p>
+      <w:pPr>
+        <w:widowControl w:val="0"/>
+        <w:autoSpaceDE w:val="0"/>
+        <w:autoSpaceDN w:val="0"/>
+        <w:adjustRightInd w:val="0"/>
+        <w:rPr>
+          <w:rFonts w:ascii="Times New Roman" w:hAnsi="Times New Roman" w:cs="Times New Roman"/>
+        </w:rPr>
+      </w:pPr>
+    </w:p>
+    <w:p>
+      <w:pPr>
+        <w:widowControl w:val="0"/>
+        <w:autoSpaceDE w:val="0"/>
+        <w:autoSpaceDN w:val="0"/>
+        <w:adjustRightInd w:val="0"/>
+        <w:rPr>
+          <w:rFonts w:ascii="Times New Roman" w:hAnsi="Times New Roman" w:cs="Times New Roman"/>
+          <w:b/>
+        </w:rPr>
+      </w:pPr>
+      <w:r>
+        <w:rPr>
+          <w:rFonts w:ascii="Times New Roman" w:hAnsi="Times New Roman" w:cs="Times New Roman"/>
+          <w:b/>
+        </w:rPr>
+        <w:lastRenderedPageBreak/>
+        <w:t>If you weren't able to</w:t>
+      </w:r>
+      <w:r>
+        <w:rPr>
+          <w:rFonts w:ascii="Times New Roman" w:hAnsi="Times New Roman" w:cs="Times New Roman"/>
+          <w:b/>
+        </w:rPr>
+        <w:t xml:space="preserve"> </w:t>
+      </w:r>
+      <w:r>
+        <w:rPr>
+          <w:rFonts w:ascii="Times New Roman" w:hAnsi="Times New Roman" w:cs="Times New Roman"/>
+          <w:b/>
         </w:rPr>
         <w:t>finish and test your own scheme, how do you think your scheme would fare in comparison to</w:t>
       </w:r>
-    </w:p>
-    <w:p>
-      <w:pPr>
-        <w:widowControl w:val="0"/>
-        <w:autoSpaceDE w:val="0"/>
-        <w:autoSpaceDN w:val="0"/>
-        <w:adjustRightInd w:val="0"/>
-        <w:rPr>
-          <w:rFonts w:ascii="Times New Roman" w:hAnsi="Times New Roman" w:cs="Times New Roman"/>
-        </w:rPr>
-      </w:pPr>
-      <w:r>
-        <w:rPr>
-          <w:rFonts w:ascii="Times New Roman" w:hAnsi="Times New Roman" w:cs="Times New Roman"/>
+      <w:r>
+        <w:rPr>
+          <w:rFonts w:ascii="Times New Roman" w:hAnsi="Times New Roman" w:cs="Times New Roman"/>
+          <w:b/>
+        </w:rPr>
+        <w:t xml:space="preserve"> </w:t>
+      </w:r>
+      <w:r>
+        <w:rPr>
+          <w:rFonts w:ascii="Times New Roman" w:hAnsi="Times New Roman" w:cs="Times New Roman"/>
+          <w:b/>
         </w:rPr>
         <w:t>the English text-based models?</w:t>
       </w:r>
@@ -277,11 +564,13 @@
       <w:pPr>
         <w:rPr>
           <w:rFonts w:ascii="Times New Roman" w:hAnsi="Times New Roman" w:cs="Times New Roman"/>
-        </w:rPr>
-      </w:pPr>
-      <w:r>
-        <w:rPr>
-          <w:rFonts w:ascii="Times New Roman" w:hAnsi="Times New Roman" w:cs="Times New Roman"/>
+          <w:b/>
+        </w:rPr>
+      </w:pPr>
+      <w:r>
+        <w:rPr>
+          <w:rFonts w:ascii="Times New Roman" w:hAnsi="Times New Roman" w:cs="Times New Roman"/>
+          <w:b/>
         </w:rPr>
         <w:t>4. What is one change you could make to your scheme that might improve its results?</w:t>
       </w:r>
@@ -308,6 +597,127 @@
     </w:sectPr>
   </w:body>
 </w:document>
+</file>
+
+<file path=word/numbering.xml><?xml version="1.0" encoding="utf-8"?>
+<w:numbering xmlns:wpc="http://schemas.microsoft.com/office/word/2010/wordprocessingCanvas" xmlns:mo="http://schemas.microsoft.com/office/mac/office/2008/main" xmlns:mc="http://schemas.openxmlformats.org/markup-compatibility/2006" xmlns:mv="urn:schemas-microsoft-com:mac:vml" xmlns:o="urn:schemas-microsoft-com:office:office" xmlns:r="http://schemas.openxmlformats.org/officeDocument/2006/relationships" xmlns:m="http://schemas.openxmlformats.org/officeDocument/2006/math" xmlns:v="urn:schemas-microsoft-com:vml" xmlns:wp14="http://schemas.microsoft.com/office/word/2010/wordprocessingDrawing" xmlns:wp="http://schemas.openxmlformats.org/drawingml/2006/wordprocessingDrawing" xmlns:w10="urn:schemas-microsoft-com:office:word" xmlns:w="http://schemas.openxmlformats.org/wordprocessingml/2006/main" xmlns:w14="http://schemas.microsoft.com/office/word/2010/wordml" xmlns:w15="http://schemas.microsoft.com/office/word/2012/wordml" xmlns:wpg="http://schemas.microsoft.com/office/word/2010/wordprocessingGroup" xmlns:wpi="http://schemas.microsoft.com/office/word/2010/wordprocessingInk" xmlns:wne="http://schemas.microsoft.com/office/word/2006/wordml" xmlns:wps="http://schemas.microsoft.com/office/word/2010/wordprocessingShape" mc:Ignorable="w14 w15 wp14">
+  <w:abstractNum w:abstractNumId="0">
+    <w:nsid w:val="3FD925B6"/>
+    <w:multiLevelType w:val="hybridMultilevel"/>
+    <w:tmpl w:val="5420A46C"/>
+    <w:lvl w:ilvl="0" w:tplc="D2B8730E">
+      <w:start w:val="3"/>
+      <w:numFmt w:val="bullet"/>
+      <w:lvlText w:val=""/>
+      <w:lvlJc w:val="left"/>
+      <w:pPr>
+        <w:ind w:left="720" w:hanging="360"/>
+      </w:pPr>
+      <w:rPr>
+        <w:rFonts w:ascii="Symbol" w:eastAsiaTheme="minorEastAsia" w:hAnsi="Symbol" w:cs="Times New Roman" w:hint="default"/>
+      </w:rPr>
+    </w:lvl>
+    <w:lvl w:ilvl="1" w:tplc="04090003" w:tentative="1">
+      <w:start w:val="1"/>
+      <w:numFmt w:val="bullet"/>
+      <w:lvlText w:val="o"/>
+      <w:lvlJc w:val="left"/>
+      <w:pPr>
+        <w:ind w:left="1440" w:hanging="360"/>
+      </w:pPr>
+      <w:rPr>
+        <w:rFonts w:ascii="Courier New" w:hAnsi="Courier New" w:cs="Courier New" w:hint="default"/>
+      </w:rPr>
+    </w:lvl>
+    <w:lvl w:ilvl="2" w:tplc="04090005" w:tentative="1">
+      <w:start w:val="1"/>
+      <w:numFmt w:val="bullet"/>
+      <w:lvlText w:val=""/>
+      <w:lvlJc w:val="left"/>
+      <w:pPr>
+        <w:ind w:left="2160" w:hanging="360"/>
+      </w:pPr>
+      <w:rPr>
+        <w:rFonts w:ascii="Wingdings" w:hAnsi="Wingdings" w:hint="default"/>
+      </w:rPr>
+    </w:lvl>
+    <w:lvl w:ilvl="3" w:tplc="04090001" w:tentative="1">
+      <w:start w:val="1"/>
+      <w:numFmt w:val="bullet"/>
+      <w:lvlText w:val=""/>
+      <w:lvlJc w:val="left"/>
+      <w:pPr>
+        <w:ind w:left="2880" w:hanging="360"/>
+      </w:pPr>
+      <w:rPr>
+        <w:rFonts w:ascii="Symbol" w:hAnsi="Symbol" w:hint="default"/>
+      </w:rPr>
+    </w:lvl>
+    <w:lvl w:ilvl="4" w:tplc="04090003" w:tentative="1">
+      <w:start w:val="1"/>
+      <w:numFmt w:val="bullet"/>
+      <w:lvlText w:val="o"/>
+      <w:lvlJc w:val="left"/>
+      <w:pPr>
+        <w:ind w:left="3600" w:hanging="360"/>
+      </w:pPr>
+      <w:rPr>
+        <w:rFonts w:ascii="Courier New" w:hAnsi="Courier New" w:cs="Courier New" w:hint="default"/>
+      </w:rPr>
+    </w:lvl>
+    <w:lvl w:ilvl="5" w:tplc="04090005" w:tentative="1">
+      <w:start w:val="1"/>
+      <w:numFmt w:val="bullet"/>
+      <w:lvlText w:val=""/>
+      <w:lvlJc w:val="left"/>
+      <w:pPr>
+        <w:ind w:left="4320" w:hanging="360"/>
+      </w:pPr>
+      <w:rPr>
+        <w:rFonts w:ascii="Wingdings" w:hAnsi="Wingdings" w:hint="default"/>
+      </w:rPr>
+    </w:lvl>
+    <w:lvl w:ilvl="6" w:tplc="04090001" w:tentative="1">
+      <w:start w:val="1"/>
+      <w:numFmt w:val="bullet"/>
+      <w:lvlText w:val=""/>
+      <w:lvlJc w:val="left"/>
+      <w:pPr>
+        <w:ind w:left="5040" w:hanging="360"/>
+      </w:pPr>
+      <w:rPr>
+        <w:rFonts w:ascii="Symbol" w:hAnsi="Symbol" w:hint="default"/>
+      </w:rPr>
+    </w:lvl>
+    <w:lvl w:ilvl="7" w:tplc="04090003" w:tentative="1">
+      <w:start w:val="1"/>
+      <w:numFmt w:val="bullet"/>
+      <w:lvlText w:val="o"/>
+      <w:lvlJc w:val="left"/>
+      <w:pPr>
+        <w:ind w:left="5760" w:hanging="360"/>
+      </w:pPr>
+      <w:rPr>
+        <w:rFonts w:ascii="Courier New" w:hAnsi="Courier New" w:cs="Courier New" w:hint="default"/>
+      </w:rPr>
+    </w:lvl>
+    <w:lvl w:ilvl="8" w:tplc="04090005" w:tentative="1">
+      <w:start w:val="1"/>
+      <w:numFmt w:val="bullet"/>
+      <w:lvlText w:val=""/>
+      <w:lvlJc w:val="left"/>
+      <w:pPr>
+        <w:ind w:left="6480" w:hanging="360"/>
+      </w:pPr>
+      <w:rPr>
+        <w:rFonts w:ascii="Wingdings" w:hAnsi="Wingdings" w:hint="default"/>
+      </w:rPr>
+    </w:lvl>
+  </w:abstractNum>
+  <w:num w:numId="1">
+    <w:abstractNumId w:val="0"/>
+  </w:num>
+</w:numbering>
 </file>
 
 <file path=word/styles.xml><?xml version="1.0" encoding="utf-8"?>
@@ -736,6 +1146,28 @@
     <w:semiHidden/>
     <w:unhideWhenUsed/>
   </w:style>
+  <w:style w:type="paragraph" w:styleId="ListParagraph">
+    <w:name w:val="List Paragraph"/>
+    <w:basedOn w:val="Normal"/>
+    <w:uiPriority w:val="34"/>
+    <w:qFormat/>
+    <w:rsid w:val="00CE66AC"/>
+    <w:pPr>
+      <w:ind w:left="720"/>
+      <w:contextualSpacing/>
+    </w:pPr>
+  </w:style>
+  <w:style w:type="character" w:styleId="Hyperlink">
+    <w:name w:val="Hyperlink"/>
+    <w:basedOn w:val="DefaultParagraphFont"/>
+    <w:uiPriority w:val="99"/>
+    <w:unhideWhenUsed/>
+    <w:rsid w:val="006D41E2"/>
+    <w:rPr>
+      <w:color w:val="0563C1" w:themeColor="hyperlink"/>
+      <w:u w:val="single"/>
+    </w:rPr>
+  </w:style>
 </w:styles>
 </file>
 

</xml_diff>